<commit_message>
updated supplemental "other DNA" figure
</commit_message>
<xml_diff>
--- a/Drafts/AnaMTK_Chpt2_Draft_Jun2_2020_DO.docx
+++ b/Drafts/AnaMTK_Chpt2_Draft_Jun2_2020_DO.docx
@@ -13438,6 +13438,14 @@
           <w:b/>
         </w:rPr>
       </w:pPr>
+    </w:p>
+    <w:p>
+      <w:pPr>
+        <w:rPr>
+          <w:rFonts w:ascii="Times New Roman" w:hAnsi="Times New Roman" w:cs="Times New Roman"/>
+          <w:b/>
+        </w:rPr>
+      </w:pPr>
       <w:r>
         <w:rPr>
           <w:rFonts w:ascii="Times New Roman" w:hAnsi="Times New Roman" w:cs="Times New Roman"/>
@@ -13446,10 +13454,10 @@
         </w:rPr>
         <w:lastRenderedPageBreak/>
         <w:drawing>
-          <wp:inline distT="0" distB="0" distL="0" distR="0" wp14:anchorId="6BAE54D5" wp14:editId="73515A1B">
+          <wp:inline distT="0" distB="0" distL="0" distR="0" wp14:anchorId="18231484" wp14:editId="2F698BA5">
             <wp:extent cx="5943600" cy="7691755"/>
             <wp:effectExtent l="0" t="0" r="0" b="4445"/>
-            <wp:docPr id="15" name="Picture 15"/>
+            <wp:docPr id="8" name="Picture 8"/>
             <wp:cNvGraphicFramePr>
               <a:graphicFrameLocks xmlns:a="http://schemas.openxmlformats.org/drawingml/2006/main" noChangeAspect="1"/>
             </wp:cNvGraphicFramePr>
@@ -13457,7 +13465,7 @@
               <a:graphicData uri="http://schemas.openxmlformats.org/drawingml/2006/picture">
                 <pic:pic xmlns:pic="http://schemas.openxmlformats.org/drawingml/2006/picture">
                   <pic:nvPicPr>
-                    <pic:cNvPr id="15" name="supp_pred_prey.pdf"/>
+                    <pic:cNvPr id="8" name="supp_pred_prey_nd.pdf"/>
                     <pic:cNvPicPr/>
                   </pic:nvPicPr>
                   <pic:blipFill>
@@ -13492,6 +13500,14 @@
       <w:pPr>
         <w:rPr>
           <w:rFonts w:ascii="Times New Roman" w:hAnsi="Times New Roman" w:cs="Times New Roman"/>
+          <w:b/>
+        </w:rPr>
+      </w:pPr>
+    </w:p>
+    <w:p>
+      <w:pPr>
+        <w:rPr>
+          <w:rFonts w:ascii="Times New Roman" w:hAnsi="Times New Roman" w:cs="Times New Roman"/>
           <w:bCs/>
         </w:rPr>
       </w:pPr>
@@ -13563,14 +13579,36 @@
           <w:rFonts w:ascii="Times New Roman" w:hAnsi="Times New Roman" w:cs="Times New Roman"/>
           <w:bCs/>
         </w:rPr>
-        <w:t xml:space="preserve"> </w:t>
-      </w:r>
-      <w:r>
-        <w:rPr>
-          <w:rFonts w:ascii="Times New Roman" w:hAnsi="Times New Roman" w:cs="Times New Roman"/>
-          <w:bCs/>
-        </w:rPr>
-        <w:t xml:space="preserve">and potential diet DNA reads from C) mesocosm consumers and D) field consumers that were and were not surface sterilized. </w:t>
+        <w:t>,</w:t>
+      </w:r>
+      <w:r>
+        <w:rPr>
+          <w:rFonts w:ascii="Times New Roman" w:hAnsi="Times New Roman" w:cs="Times New Roman"/>
+          <w:bCs/>
+        </w:rPr>
+        <w:t xml:space="preserve"> potential diet DNA reads from C) mesocosm consumers and D) field </w:t>
+      </w:r>
+      <w:r>
+        <w:rPr>
+          <w:rFonts w:ascii="Times New Roman" w:hAnsi="Times New Roman" w:cs="Times New Roman"/>
+          <w:bCs/>
+        </w:rPr>
+        <w:lastRenderedPageBreak/>
+        <w:t>consumers</w:t>
+      </w:r>
+      <w:r>
+        <w:rPr>
+          <w:rFonts w:ascii="Times New Roman" w:hAnsi="Times New Roman" w:cs="Times New Roman"/>
+          <w:bCs/>
+        </w:rPr>
+        <w:t>, and non-diet DNA read abundance for E) mesocosm consumers and F) field-collected consumers</w:t>
+      </w:r>
+      <w:r>
+        <w:rPr>
+          <w:rFonts w:ascii="Times New Roman" w:hAnsi="Times New Roman" w:cs="Times New Roman"/>
+          <w:bCs/>
+        </w:rPr>
+        <w:t xml:space="preserve"> that were and were not surface sterilized. </w:t>
       </w:r>
       <w:r>
         <w:rPr>
@@ -13584,7 +13622,6 @@
           <w:rFonts w:ascii="Times New Roman" w:hAnsi="Times New Roman" w:cs="Times New Roman"/>
           <w:bCs/>
         </w:rPr>
-        <w:lastRenderedPageBreak/>
         <w:t>treatment g</w:t>
       </w:r>
       <w:r>

</xml_diff>